<commit_message>
integration de WeatherForecast pour avoir le scénario de base
</commit_message>
<xml_diff>
--- a/Articles/CSharp_webservice_bootstrap-v0.02.docx
+++ b/Articles/CSharp_webservice_bootstrap-v0.02.docx
@@ -102,7 +102,13 @@
     </w:p>
     <w:p>
       <w:r>
-        <w:t>C#, et particulièrement le Framework .NET 6 offre un Framework extrêmement pratique pour développer des webservices RESTFULL conforme aux spécifications OpenAPI. Encore faut-il bien l’utilisé en mettant en œuvre l’ensemble des bonnes pratiques : de documentation, de gestion des erreurs, de logs, de respect des normes.</w:t>
+        <w:t xml:space="preserve">C#, et particulièrement le Framework .NET offre un </w:t>
+      </w:r>
+      <w:r>
+        <w:t xml:space="preserve">environnement </w:t>
+      </w:r>
+      <w:r>
+        <w:t>extrêmement pratique pour développer des webservices RESTFULL conforme aux spécifications OpenAPI. Encore faut-il bien l’utilisé en mettant en œuvre l’ensemble des bonnes pratiques : de documentation, de gestion des erreurs, de logs, de respect des normes.</w:t>
       </w:r>
     </w:p>
     <w:p/>
@@ -193,16 +199,15 @@
     </w:p>
     <w:p/>
     <w:p>
-      <w:commentRangeStart w:id="0"/>
       <w:r>
         <w:rPr>
           <w:noProof/>
         </w:rPr>
         <w:drawing>
-          <wp:inline distT="0" distB="0" distL="0" distR="0" wp14:anchorId="3E8C2926" wp14:editId="470F3674">
-            <wp:extent cx="5760720" cy="3834765"/>
-            <wp:effectExtent l="0" t="0" r="0" b="0"/>
-            <wp:docPr id="1" name="Image 1"/>
+          <wp:inline distT="0" distB="0" distL="0" distR="0" wp14:anchorId="7CB8B546" wp14:editId="753D9582">
+            <wp:extent cx="5760720" cy="1935480"/>
+            <wp:effectExtent l="0" t="0" r="0" b="7620"/>
+            <wp:docPr id="2" name="Image 2"/>
             <wp:cNvGraphicFramePr>
               <a:graphicFrameLocks xmlns:a="http://schemas.openxmlformats.org/drawingml/2006/main" noChangeAspect="1"/>
             </wp:cNvGraphicFramePr>
@@ -222,7 +227,7 @@
                   <pic:spPr>
                     <a:xfrm>
                       <a:off x="0" y="0"/>
-                      <a:ext cx="5760720" cy="3834765"/>
+                      <a:ext cx="5760720" cy="1935480"/>
                     </a:xfrm>
                     <a:prstGeom prst="rect">
                       <a:avLst/>
@@ -234,6 +239,7 @@
           </wp:inline>
         </w:drawing>
       </w:r>
+      <w:commentRangeStart w:id="0"/>
       <w:commentRangeEnd w:id="0"/>
       <w:r>
         <w:rPr>
@@ -242,9 +248,88 @@
         <w:commentReference w:id="0"/>
       </w:r>
     </w:p>
+    <w:p/>
     <w:p>
       <w:r>
         <w:lastRenderedPageBreak/>
+        <w:drawing>
+          <wp:inline distT="0" distB="0" distL="0" distR="0" wp14:anchorId="000FE381" wp14:editId="7C9773F2">
+            <wp:extent cx="5044877" cy="2956816"/>
+            <wp:effectExtent l="0" t="0" r="3810" b="0"/>
+            <wp:docPr id="1" name="Image 1"/>
+            <wp:cNvGraphicFramePr>
+              <a:graphicFrameLocks xmlns:a="http://schemas.openxmlformats.org/drawingml/2006/main" noChangeAspect="1"/>
+            </wp:cNvGraphicFramePr>
+            <a:graphic xmlns:a="http://schemas.openxmlformats.org/drawingml/2006/main">
+              <a:graphicData uri="http://schemas.openxmlformats.org/drawingml/2006/picture">
+                <pic:pic xmlns:pic="http://schemas.openxmlformats.org/drawingml/2006/picture">
+                  <pic:nvPicPr>
+                    <pic:cNvPr id="1" name=""/>
+                    <pic:cNvPicPr/>
+                  </pic:nvPicPr>
+                  <pic:blipFill>
+                    <a:blip r:embed="rId9"/>
+                    <a:stretch>
+                      <a:fillRect/>
+                    </a:stretch>
+                  </pic:blipFill>
+                  <pic:spPr>
+                    <a:xfrm>
+                      <a:off x="0" y="0"/>
+                      <a:ext cx="5044877" cy="2956816"/>
+                    </a:xfrm>
+                    <a:prstGeom prst="rect">
+                      <a:avLst/>
+                    </a:prstGeom>
+                  </pic:spPr>
+                </pic:pic>
+              </a:graphicData>
+            </a:graphic>
+          </wp:inline>
+        </w:drawing>
+      </w:r>
+    </w:p>
+    <w:p>
+      <w:r>
+        <w:drawing>
+          <wp:inline distT="0" distB="0" distL="0" distR="0" wp14:anchorId="2D20750E" wp14:editId="5137640A">
+            <wp:extent cx="5258256" cy="3200677"/>
+            <wp:effectExtent l="0" t="0" r="0" b="0"/>
+            <wp:docPr id="3" name="Image 3"/>
+            <wp:cNvGraphicFramePr>
+              <a:graphicFrameLocks xmlns:a="http://schemas.openxmlformats.org/drawingml/2006/main" noChangeAspect="1"/>
+            </wp:cNvGraphicFramePr>
+            <a:graphic xmlns:a="http://schemas.openxmlformats.org/drawingml/2006/main">
+              <a:graphicData uri="http://schemas.openxmlformats.org/drawingml/2006/picture">
+                <pic:pic xmlns:pic="http://schemas.openxmlformats.org/drawingml/2006/picture">
+                  <pic:nvPicPr>
+                    <pic:cNvPr id="1" name=""/>
+                    <pic:cNvPicPr/>
+                  </pic:nvPicPr>
+                  <pic:blipFill>
+                    <a:blip r:embed="rId10"/>
+                    <a:stretch>
+                      <a:fillRect/>
+                    </a:stretch>
+                  </pic:blipFill>
+                  <pic:spPr>
+                    <a:xfrm>
+                      <a:off x="0" y="0"/>
+                      <a:ext cx="5258256" cy="3200677"/>
+                    </a:xfrm>
+                    <a:prstGeom prst="rect">
+                      <a:avLst/>
+                    </a:prstGeom>
+                  </pic:spPr>
+                </pic:pic>
+              </a:graphicData>
+            </a:graphic>
+          </wp:inline>
+        </w:drawing>
+      </w:r>
+    </w:p>
+    <w:p>
+      <w:r>
         <w:t xml:space="preserve">Les options par défaut pour les pages suivantes sont celle dont nous avons besoins (vérifier tout de même que vous </w:t>
       </w:r>
       <w:proofErr w:type="spellStart"/>
@@ -284,10 +369,12 @@
         <w:t xml:space="preserve"> </w:t>
       </w:r>
       <w:proofErr w:type="spellStart"/>
+      <w:proofErr w:type="gramStart"/>
       <w:r>
         <w:t>Microsoft.AspNetCore.App</w:t>
       </w:r>
       <w:proofErr w:type="spellEnd"/>
+      <w:proofErr w:type="gramEnd"/>
       <w:r>
         <w:t xml:space="preserve"> et </w:t>
       </w:r>
@@ -330,13 +417,45 @@
     </w:p>
     <w:p>
       <w:r>
-        <w:t>Maintenant que le projet est initialisé, nous allons ajouter quelques services ‘oublié</w:t>
-      </w:r>
-      <w:r>
-        <w:t>s</w:t>
-      </w:r>
-      <w:r>
-        <w:t>’.</w:t>
+        <w:rPr>
+          <w:noProof/>
+        </w:rPr>
+        <w:lastRenderedPageBreak/>
+        <w:drawing>
+          <wp:inline distT="0" distB="0" distL="0" distR="0" wp14:anchorId="0464FD85" wp14:editId="502B5DCA">
+            <wp:extent cx="3058160" cy="3163672"/>
+            <wp:effectExtent l="0" t="0" r="8890" b="0"/>
+            <wp:docPr id="4" name="Image 4"/>
+            <wp:cNvGraphicFramePr>
+              <a:graphicFrameLocks xmlns:a="http://schemas.openxmlformats.org/drawingml/2006/main" noChangeAspect="1"/>
+            </wp:cNvGraphicFramePr>
+            <a:graphic xmlns:a="http://schemas.openxmlformats.org/drawingml/2006/main">
+              <a:graphicData uri="http://schemas.openxmlformats.org/drawingml/2006/picture">
+                <pic:pic xmlns:pic="http://schemas.openxmlformats.org/drawingml/2006/picture">
+                  <pic:nvPicPr>
+                    <pic:cNvPr id="1" name=""/>
+                    <pic:cNvPicPr/>
+                  </pic:nvPicPr>
+                  <pic:blipFill>
+                    <a:blip r:embed="rId11"/>
+                    <a:stretch>
+                      <a:fillRect/>
+                    </a:stretch>
+                  </pic:blipFill>
+                  <pic:spPr>
+                    <a:xfrm>
+                      <a:off x="0" y="0"/>
+                      <a:ext cx="3064377" cy="3170103"/>
+                    </a:xfrm>
+                    <a:prstGeom prst="rect">
+                      <a:avLst/>
+                    </a:prstGeom>
+                  </pic:spPr>
+                </pic:pic>
+              </a:graphicData>
+            </a:graphic>
+          </wp:inline>
+        </w:drawing>
       </w:r>
     </w:p>
     <w:p>
@@ -349,148 +468,164 @@
     </w:p>
     <w:p>
       <w:r>
-        <w:t xml:space="preserve">Swagger </w:t>
-      </w:r>
-      <w:proofErr w:type="spellStart"/>
-      <w:r>
-        <w:t>ui</w:t>
-      </w:r>
-      <w:proofErr w:type="spellEnd"/>
-      <w:r>
-        <w:t xml:space="preserve"> le job est fait pour vous </w:t>
-      </w:r>
-      <w:r>
-        <w:sym w:font="Wingdings" w:char="F04A"/>
-      </w:r>
-    </w:p>
-    <w:p>
-      <w:r>
-        <w:t xml:space="preserve">Mais il faut l’aider </w:t>
+        <w:t xml:space="preserve">Comme on peut le voir </w:t>
+      </w:r>
+      <w:r>
+        <w:t>un joli site</w:t>
+      </w:r>
+      <w:r>
+        <w:t xml:space="preserve"> de documentation et de test est génér</w:t>
+      </w:r>
+      <w:r>
+        <w:t>é</w:t>
+      </w:r>
+      <w:r>
+        <w:t xml:space="preserve"> par Swagger</w:t>
+      </w:r>
+      <w:r>
+        <w:t xml:space="preserve"> </w:t>
+      </w:r>
+      <w:r>
+        <w:t>(</w:t>
+      </w:r>
+      <w:r>
+        <w:t>UI</w:t>
+      </w:r>
+      <w:r>
+        <w:t xml:space="preserve"> lui-même apporté par le nugget </w:t>
+      </w:r>
+      <w:proofErr w:type="spellStart"/>
+      <w:r>
+        <w:t>Swashbuckle.AspNetCore</w:t>
+      </w:r>
+      <w:proofErr w:type="spellEnd"/>
+      <w:r>
+        <w:t>)</w:t>
+      </w:r>
+      <w:r>
+        <w:t>.</w:t>
+      </w:r>
+    </w:p>
+    <w:p>
+      <w:pPr>
+        <w:rPr>
+          <w:rFonts w:ascii="Cascadia Mono" w:hAnsi="Cascadia Mono" w:cs="Cascadia Mono"/>
+          <w:color w:val="008000"/>
+          <w:sz w:val="19"/>
+          <w:szCs w:val="19"/>
+        </w:rPr>
+      </w:pPr>
+      <w:r>
+        <w:t xml:space="preserve">Cette interface web est généré </w:t>
       </w:r>
       <w:r>
         <w:t>à</w:t>
       </w:r>
       <w:r>
-        <w:t xml:space="preserve"> bien le faire.</w:t>
-      </w:r>
-    </w:p>
-    <w:p/>
-    <w:p>
-      <w:pPr>
-        <w:pStyle w:val="Titre1"/>
-      </w:pPr>
-      <w:r>
-        <w:t xml:space="preserve">Le standard </w:t>
-      </w:r>
-      <w:proofErr w:type="spellStart"/>
-      <w:r>
-        <w:t>restfull</w:t>
-      </w:r>
-      <w:proofErr w:type="spellEnd"/>
-    </w:p>
-    <w:p>
-      <w:r>
-        <w:t>GET/PUT/POST/DELETE/PATCH</w:t>
-      </w:r>
-    </w:p>
-    <w:p>
-      <w:r>
-        <w:t xml:space="preserve">Nommer les fonctions </w:t>
-      </w:r>
-      <w:proofErr w:type="spellStart"/>
-      <w:r>
-        <w:t>chsarp</w:t>
-      </w:r>
-      <w:proofErr w:type="spellEnd"/>
-      <w:r>
-        <w:t xml:space="preserve"> pour le développeur du </w:t>
-      </w:r>
-      <w:proofErr w:type="spellStart"/>
-      <w:r>
-        <w:t>ws</w:t>
-      </w:r>
-      <w:proofErr w:type="spellEnd"/>
-    </w:p>
-    <w:p>
-      <w:r>
-        <w:t xml:space="preserve">Respecte la norme http pour le client du </w:t>
-      </w:r>
-      <w:proofErr w:type="spellStart"/>
-      <w:r>
-        <w:t>ws</w:t>
-      </w:r>
-      <w:proofErr w:type="spellEnd"/>
-    </w:p>
-    <w:p>
-      <w:r>
-        <w:t xml:space="preserve">Que nous dit le standard </w:t>
-      </w:r>
-      <w:proofErr w:type="spellStart"/>
-      <w:r>
-        <w:t>RESTFull</w:t>
-      </w:r>
-      <w:proofErr w:type="spellEnd"/>
-    </w:p>
-    <w:p>
-      <w:pPr>
-        <w:pStyle w:val="Titre1"/>
-      </w:pPr>
-      <w:r>
-        <w:t xml:space="preserve">Créer un </w:t>
-      </w:r>
-      <w:r>
-        <w:t>contrôleur</w:t>
-      </w:r>
-    </w:p>
-    <w:p>
-      <w:proofErr w:type="spellStart"/>
-      <w:r>
-        <w:t>Apicontroller</w:t>
-      </w:r>
-      <w:proofErr w:type="spellEnd"/>
-    </w:p>
-    <w:p>
-      <w:r>
-        <w:t>Route</w:t>
-      </w:r>
-    </w:p>
-    <w:p>
-      <w:pPr>
-        <w:pStyle w:val="Titre1"/>
-      </w:pPr>
-      <w:r>
-        <w:t>Implémentation de</w:t>
-      </w:r>
-      <w:r>
-        <w:t>s</w:t>
-      </w:r>
+        <w:t xml:space="preserve"> partir de l’</w:t>
+      </w:r>
+      <w:r>
+        <w:t>introspection</w:t>
+      </w:r>
+      <w:r>
+        <w:t xml:space="preserve"> de votre code et </w:t>
+      </w:r>
+      <w:r>
+        <w:t>complété</w:t>
+      </w:r>
+      <w:r>
+        <w:t xml:space="preserve"> par les de description de celui-ci que vous ne manquerez pas d’ajouter </w:t>
+      </w:r>
+      <w:r>
+        <w:t>à</w:t>
+      </w:r>
+      <w:r>
+        <w:t xml:space="preserve"> votre code. </w:t>
+      </w:r>
+      <w:r>
+        <w:t xml:space="preserve">L’activation de cette interface web est réalisé par l’invocation de la méthode : </w:t>
+      </w:r>
+      <w:proofErr w:type="spellStart"/>
+      <w:proofErr w:type="gramStart"/>
+      <w:r>
+        <w:rPr>
+          <w:rFonts w:ascii="Cascadia Mono" w:hAnsi="Cascadia Mono" w:cs="Cascadia Mono"/>
+          <w:color w:val="008000"/>
+          <w:sz w:val="19"/>
+          <w:szCs w:val="19"/>
+        </w:rPr>
+        <w:t>app.UseSwaggerUI</w:t>
+      </w:r>
+      <w:proofErr w:type="spellEnd"/>
+      <w:proofErr w:type="gramEnd"/>
+      <w:r>
+        <w:rPr>
+          <w:rFonts w:ascii="Cascadia Mono" w:hAnsi="Cascadia Mono" w:cs="Cascadia Mono"/>
+          <w:color w:val="008000"/>
+          <w:sz w:val="19"/>
+          <w:szCs w:val="19"/>
+        </w:rPr>
+        <w:t>()</w:t>
+      </w:r>
+    </w:p>
+    <w:p>
+      <w:r>
+        <w:t>La consultation du site SwaggerUI est réalisé sur l’URL</w:t>
+      </w:r>
+      <w:r>
+        <w:t xml:space="preserve"> : </w:t>
+      </w:r>
+      <w:hyperlink r:id="rId12" w:history="1">
+        <w:r>
+          <w:rPr>
+            <w:rStyle w:val="Lienhypertexte"/>
+          </w:rPr>
+          <w:t>https://localhost:7008/swagger/index.html</w:t>
+        </w:r>
+      </w:hyperlink>
       <w:r>
         <w:t xml:space="preserve"> </w:t>
       </w:r>
-      <w:proofErr w:type="spellStart"/>
-      <w:r>
-        <w:t>verbs</w:t>
-      </w:r>
-      <w:proofErr w:type="spellEnd"/>
-      <w:r>
-        <w:t xml:space="preserve"> HTTP</w:t>
-      </w:r>
-    </w:p>
-    <w:p/>
-    <w:p>
-      <w:r>
-        <w:t>Déclarer les erreurs et valeur de retour</w:t>
-      </w:r>
-    </w:p>
-    <w:p>
-      <w:pPr>
-        <w:pStyle w:val="Titre1"/>
-      </w:pPr>
-      <w:r>
-        <w:t xml:space="preserve">Déclarer et </w:t>
-      </w:r>
-      <w:r>
-        <w:t>Respecter le code erreur http</w:t>
+    </w:p>
+    <w:p>
+      <w:pPr>
+        <w:rPr>
+          <w:rFonts w:ascii="Cascadia Mono" w:hAnsi="Cascadia Mono" w:cs="Cascadia Mono"/>
+          <w:color w:val="008000"/>
+          <w:sz w:val="19"/>
+          <w:szCs w:val="19"/>
+        </w:rPr>
+      </w:pPr>
+      <w:r>
+        <w:t xml:space="preserve">De même swagger vous amène un service qui permet de générer automatiquement votre fichier de </w:t>
+      </w:r>
+      <w:r>
+        <w:t xml:space="preserve">description de votre API de web service au format OpenAPI V3. L’activation de la génération du fichier swagger est réalisé par l’innovation de la méthode d’extension : </w:t>
+      </w:r>
+      <w:r>
+        <w:t xml:space="preserve"> </w:t>
+      </w:r>
+      <w:proofErr w:type="spellStart"/>
+      <w:proofErr w:type="gramStart"/>
+      <w:r>
+        <w:rPr>
+          <w:rFonts w:ascii="Cascadia Mono" w:hAnsi="Cascadia Mono" w:cs="Cascadia Mono"/>
+          <w:color w:val="008000"/>
+          <w:sz w:val="19"/>
+          <w:szCs w:val="19"/>
+        </w:rPr>
+        <w:t>app.UseSwagger</w:t>
+      </w:r>
+      <w:proofErr w:type="spellEnd"/>
+      <w:proofErr w:type="gramEnd"/>
+      <w:r>
+        <w:rPr>
+          <w:rFonts w:ascii="Cascadia Mono" w:hAnsi="Cascadia Mono" w:cs="Cascadia Mono"/>
+          <w:color w:val="008000"/>
+          <w:sz w:val="19"/>
+          <w:szCs w:val="19"/>
+        </w:rPr>
+        <w:t>()</w:t>
       </w:r>
     </w:p>
     <w:p>
@@ -507,33 +642,194 @@
         </w:rPr>
       </w:pPr>
       <w:r>
-        <w:rPr>
-          <w:rFonts w:ascii="Cascadia Mono" w:hAnsi="Cascadia Mono" w:cs="Cascadia Mono"/>
-          <w:color w:val="000000"/>
-          <w:sz w:val="19"/>
-          <w:szCs w:val="19"/>
-        </w:rPr>
-        <w:t xml:space="preserve">        [</w:t>
-      </w:r>
-      <w:proofErr w:type="spellStart"/>
-      <w:r>
-        <w:rPr>
-          <w:rFonts w:ascii="Cascadia Mono" w:hAnsi="Cascadia Mono" w:cs="Cascadia Mono"/>
-          <w:color w:val="000000"/>
-          <w:sz w:val="19"/>
-          <w:szCs w:val="19"/>
-        </w:rPr>
-        <w:t>ProducesResponseType</w:t>
-      </w:r>
-      <w:proofErr w:type="spellEnd"/>
-      <w:r>
-        <w:rPr>
-          <w:rFonts w:ascii="Cascadia Mono" w:hAnsi="Cascadia Mono" w:cs="Cascadia Mono"/>
-          <w:color w:val="000000"/>
-          <w:sz w:val="19"/>
-          <w:szCs w:val="19"/>
-        </w:rPr>
-        <w:t>(StatusCodes.Status200OK)]</w:t>
+        <w:t xml:space="preserve">La consultation du fichier swagger est réalisé sur l’url : </w:t>
+      </w:r>
+      <w:hyperlink r:id="rId13" w:history="1">
+        <w:r>
+          <w:rPr>
+            <w:rStyle w:val="Lienhypertexte"/>
+            <w:rFonts w:ascii="Cascadia Mono" w:hAnsi="Cascadia Mono" w:cs="Cascadia Mono"/>
+            <w:sz w:val="19"/>
+            <w:szCs w:val="19"/>
+          </w:rPr>
+          <w:t>https://localhost:7008/swagger/v1/swagger.json</w:t>
+        </w:r>
+      </w:hyperlink>
+    </w:p>
+    <w:p>
+      <w:pPr>
+        <w:rPr>
+          <w:rFonts w:ascii="Cascadia Mono" w:hAnsi="Cascadia Mono" w:cs="Cascadia Mono"/>
+          <w:color w:val="008000"/>
+          <w:sz w:val="19"/>
+          <w:szCs w:val="19"/>
+        </w:rPr>
+      </w:pPr>
+    </w:p>
+    <w:p>
+      <w:pPr>
+        <w:rPr>
+          <w:rFonts w:ascii="Cascadia Mono" w:hAnsi="Cascadia Mono" w:cs="Cascadia Mono"/>
+          <w:color w:val="008000"/>
+          <w:sz w:val="19"/>
+          <w:szCs w:val="19"/>
+        </w:rPr>
+      </w:pPr>
+      <w:r>
+        <w:rPr>
+          <w:rFonts w:ascii="Cascadia Mono" w:hAnsi="Cascadia Mono" w:cs="Cascadia Mono"/>
+          <w:color w:val="008000"/>
+          <w:sz w:val="19"/>
+          <w:szCs w:val="19"/>
+        </w:rPr>
+        <w:lastRenderedPageBreak/>
+        <w:drawing>
+          <wp:inline distT="0" distB="0" distL="0" distR="0" wp14:anchorId="50E651DE" wp14:editId="76C40BEA">
+            <wp:extent cx="3662680" cy="4157029"/>
+            <wp:effectExtent l="152400" t="152400" r="356870" b="358140"/>
+            <wp:docPr id="5" name="Image 5"/>
+            <wp:cNvGraphicFramePr>
+              <a:graphicFrameLocks xmlns:a="http://schemas.openxmlformats.org/drawingml/2006/main" noChangeAspect="1"/>
+            </wp:cNvGraphicFramePr>
+            <a:graphic xmlns:a="http://schemas.openxmlformats.org/drawingml/2006/main">
+              <a:graphicData uri="http://schemas.openxmlformats.org/drawingml/2006/picture">
+                <pic:pic xmlns:pic="http://schemas.openxmlformats.org/drawingml/2006/picture">
+                  <pic:nvPicPr>
+                    <pic:cNvPr id="1" name=""/>
+                    <pic:cNvPicPr/>
+                  </pic:nvPicPr>
+                  <pic:blipFill>
+                    <a:blip r:embed="rId14"/>
+                    <a:stretch>
+                      <a:fillRect/>
+                    </a:stretch>
+                  </pic:blipFill>
+                  <pic:spPr>
+                    <a:xfrm>
+                      <a:off x="0" y="0"/>
+                      <a:ext cx="3669699" cy="4164996"/>
+                    </a:xfrm>
+                    <a:prstGeom prst="rect">
+                      <a:avLst/>
+                    </a:prstGeom>
+                    <a:ln>
+                      <a:noFill/>
+                    </a:ln>
+                    <a:effectLst>
+                      <a:outerShdw blurRad="292100" dist="139700" dir="2700000" algn="tl" rotWithShape="0">
+                        <a:srgbClr val="333333">
+                          <a:alpha val="65000"/>
+                        </a:srgbClr>
+                      </a:outerShdw>
+                    </a:effectLst>
+                  </pic:spPr>
+                </pic:pic>
+              </a:graphicData>
+            </a:graphic>
+          </wp:inline>
+        </w:drawing>
+      </w:r>
+    </w:p>
+    <w:p>
+      <w:r>
+        <w:t>Pour que le</w:t>
+      </w:r>
+      <w:r>
+        <w:t>s</w:t>
+      </w:r>
+      <w:r>
+        <w:t xml:space="preserve"> service</w:t>
+      </w:r>
+      <w:r>
+        <w:t>s</w:t>
+      </w:r>
+      <w:r>
+        <w:t xml:space="preserve"> apporté</w:t>
+      </w:r>
+      <w:r>
+        <w:t>s</w:t>
+      </w:r>
+      <w:r>
+        <w:t xml:space="preserve"> par ces fonctions soi</w:t>
+      </w:r>
+      <w:r>
+        <w:t>ent</w:t>
+      </w:r>
+      <w:r>
+        <w:t xml:space="preserve"> disponible</w:t>
+      </w:r>
+      <w:r>
+        <w:t>s</w:t>
+      </w:r>
+      <w:r>
+        <w:t xml:space="preserve"> le middleware </w:t>
+      </w:r>
+      <w:r>
+        <w:t xml:space="preserve">HTTP </w:t>
+      </w:r>
+      <w:r>
+        <w:t xml:space="preserve">doit être étendue pour offrir le service de </w:t>
+      </w:r>
+      <w:r>
+        <w:t>génération</w:t>
+      </w:r>
+      <w:r>
+        <w:t xml:space="preserve"> </w:t>
+      </w:r>
+      <w:r>
+        <w:t xml:space="preserve">de </w:t>
+      </w:r>
+      <w:r>
+        <w:t xml:space="preserve">Swagger. C’est l’appel de la méthode </w:t>
+      </w:r>
+      <w:proofErr w:type="spellStart"/>
+      <w:proofErr w:type="gramStart"/>
+      <w:r>
+        <w:rPr>
+          <w:rFonts w:ascii="Cascadia Mono" w:hAnsi="Cascadia Mono" w:cs="Cascadia Mono"/>
+          <w:color w:val="008000"/>
+          <w:sz w:val="19"/>
+          <w:szCs w:val="19"/>
+        </w:rPr>
+        <w:t>AddSwaggerGen</w:t>
+      </w:r>
+      <w:proofErr w:type="spellEnd"/>
+      <w:r>
+        <w:rPr>
+          <w:rFonts w:ascii="Cascadia Mono" w:hAnsi="Cascadia Mono" w:cs="Cascadia Mono"/>
+          <w:color w:val="008000"/>
+          <w:sz w:val="19"/>
+          <w:szCs w:val="19"/>
+        </w:rPr>
+        <w:t>(</w:t>
+      </w:r>
+      <w:proofErr w:type="gramEnd"/>
+      <w:r>
+        <w:rPr>
+          <w:rFonts w:ascii="Cascadia Mono" w:hAnsi="Cascadia Mono" w:cs="Cascadia Mono"/>
+          <w:color w:val="008000"/>
+          <w:sz w:val="19"/>
+          <w:szCs w:val="19"/>
+        </w:rPr>
+        <w:t>)</w:t>
+      </w:r>
+      <w:r>
+        <w:t xml:space="preserve"> sur le bus de service </w:t>
+      </w:r>
+      <w:r>
+        <w:t xml:space="preserve">HTTP </w:t>
+      </w:r>
+      <w:r>
+        <w:t xml:space="preserve">qui permet de </w:t>
+      </w:r>
+      <w:r>
+        <w:t>mettre</w:t>
+      </w:r>
+      <w:r>
+        <w:t xml:space="preserve"> en place</w:t>
+      </w:r>
+      <w:r>
+        <w:t>.</w:t>
       </w:r>
     </w:p>
     <w:p>
@@ -549,35 +845,6 @@
           <w:szCs w:val="19"/>
         </w:rPr>
       </w:pPr>
-      <w:r>
-        <w:rPr>
-          <w:rFonts w:ascii="Cascadia Mono" w:hAnsi="Cascadia Mono" w:cs="Cascadia Mono"/>
-          <w:color w:val="000000"/>
-          <w:sz w:val="19"/>
-          <w:szCs w:val="19"/>
-        </w:rPr>
-        <w:t xml:space="preserve">        [</w:t>
-      </w:r>
-      <w:proofErr w:type="spellStart"/>
-      <w:r>
-        <w:rPr>
-          <w:rFonts w:ascii="Cascadia Mono" w:hAnsi="Cascadia Mono" w:cs="Cascadia Mono"/>
-          <w:color w:val="000000"/>
-          <w:sz w:val="19"/>
-          <w:szCs w:val="19"/>
-        </w:rPr>
-        <w:t>ProducesResponseType</w:t>
-      </w:r>
-      <w:proofErr w:type="spellEnd"/>
-      <w:r>
-        <w:rPr>
-          <w:rFonts w:ascii="Cascadia Mono" w:hAnsi="Cascadia Mono" w:cs="Cascadia Mono"/>
-          <w:color w:val="000000"/>
-          <w:sz w:val="19"/>
-          <w:szCs w:val="19"/>
-        </w:rPr>
-        <w:t xml:space="preserve">(StatusCodes.Status404NotFound)] </w:t>
-      </w:r>
     </w:p>
     <w:p>
       <w:pPr>
@@ -585,41 +852,153 @@
         <w:autoSpaceDN w:val="0"/>
         <w:adjustRightInd w:val="0"/>
         <w:spacing w:after="0" w:line="240" w:lineRule="auto"/>
-        <w:rPr>
-          <w:rFonts w:ascii="Cascadia Mono" w:hAnsi="Cascadia Mono" w:cs="Cascadia Mono"/>
-          <w:color w:val="000000"/>
-          <w:sz w:val="19"/>
-          <w:szCs w:val="19"/>
-        </w:rPr>
-      </w:pPr>
-      <w:r>
-        <w:rPr>
-          <w:rFonts w:ascii="Cascadia Mono" w:hAnsi="Cascadia Mono" w:cs="Cascadia Mono"/>
-          <w:color w:val="000000"/>
-          <w:sz w:val="19"/>
-          <w:szCs w:val="19"/>
-        </w:rPr>
-        <w:t xml:space="preserve">        [</w:t>
-      </w:r>
-      <w:proofErr w:type="spellStart"/>
-      <w:r>
-        <w:rPr>
-          <w:rFonts w:ascii="Cascadia Mono" w:hAnsi="Cascadia Mono" w:cs="Cascadia Mono"/>
-          <w:color w:val="000000"/>
-          <w:sz w:val="19"/>
-          <w:szCs w:val="19"/>
-        </w:rPr>
-        <w:t>ProducesResponseType</w:t>
-      </w:r>
-      <w:proofErr w:type="spellEnd"/>
-      <w:r>
-        <w:rPr>
-          <w:rFonts w:ascii="Cascadia Mono" w:hAnsi="Cascadia Mono" w:cs="Cascadia Mono"/>
-          <w:color w:val="000000"/>
-          <w:sz w:val="19"/>
-          <w:szCs w:val="19"/>
-        </w:rPr>
-        <w:t xml:space="preserve">(StatusCodes.Status400BadRequest)] </w:t>
+      </w:pPr>
+    </w:p>
+    <w:p>
+      <w:r>
+        <w:t xml:space="preserve">Swagger </w:t>
+      </w:r>
+      <w:proofErr w:type="spellStart"/>
+      <w:r>
+        <w:t>ui</w:t>
+      </w:r>
+      <w:proofErr w:type="spellEnd"/>
+      <w:r>
+        <w:t xml:space="preserve"> le job est fait pour vous </w:t>
+      </w:r>
+      <w:r>
+        <w:sym w:font="Wingdings" w:char="F04A"/>
+      </w:r>
+    </w:p>
+    <w:p>
+      <w:r>
+        <w:t xml:space="preserve">Mais il faut l’aider </w:t>
+      </w:r>
+      <w:r>
+        <w:t>à</w:t>
+      </w:r>
+      <w:r>
+        <w:t xml:space="preserve"> bien le faire.</w:t>
+      </w:r>
+    </w:p>
+    <w:p/>
+    <w:p>
+      <w:pPr>
+        <w:pStyle w:val="Titre1"/>
+      </w:pPr>
+      <w:r>
+        <w:t xml:space="preserve">Le standard </w:t>
+      </w:r>
+      <w:proofErr w:type="spellStart"/>
+      <w:r>
+        <w:t>restfull</w:t>
+      </w:r>
+      <w:proofErr w:type="spellEnd"/>
+    </w:p>
+    <w:p>
+      <w:r>
+        <w:t>GET/PUT/POST/DELETE/PATCH</w:t>
+      </w:r>
+    </w:p>
+    <w:p>
+      <w:r>
+        <w:t xml:space="preserve">Nommer les fonctions </w:t>
+      </w:r>
+      <w:proofErr w:type="spellStart"/>
+      <w:r>
+        <w:t>chsarp</w:t>
+      </w:r>
+      <w:proofErr w:type="spellEnd"/>
+      <w:r>
+        <w:t xml:space="preserve"> pour le développeur du </w:t>
+      </w:r>
+      <w:proofErr w:type="spellStart"/>
+      <w:r>
+        <w:t>ws</w:t>
+      </w:r>
+      <w:proofErr w:type="spellEnd"/>
+    </w:p>
+    <w:p>
+      <w:r>
+        <w:t xml:space="preserve">Respecte la norme http pour le client du </w:t>
+      </w:r>
+      <w:proofErr w:type="spellStart"/>
+      <w:r>
+        <w:t>ws</w:t>
+      </w:r>
+      <w:proofErr w:type="spellEnd"/>
+    </w:p>
+    <w:p>
+      <w:r>
+        <w:t xml:space="preserve">Que nous dit le standard </w:t>
+      </w:r>
+      <w:proofErr w:type="spellStart"/>
+      <w:r>
+        <w:t>RESTFull</w:t>
+      </w:r>
+      <w:proofErr w:type="spellEnd"/>
+    </w:p>
+    <w:p>
+      <w:pPr>
+        <w:pStyle w:val="Titre1"/>
+      </w:pPr>
+      <w:r>
+        <w:t xml:space="preserve">Créer un </w:t>
+      </w:r>
+      <w:r>
+        <w:t>contrôleur</w:t>
+      </w:r>
+    </w:p>
+    <w:p>
+      <w:proofErr w:type="spellStart"/>
+      <w:r>
+        <w:t>Apicontroller</w:t>
+      </w:r>
+      <w:proofErr w:type="spellEnd"/>
+    </w:p>
+    <w:p>
+      <w:r>
+        <w:t>Route</w:t>
+      </w:r>
+    </w:p>
+    <w:p>
+      <w:pPr>
+        <w:pStyle w:val="Titre1"/>
+      </w:pPr>
+      <w:r>
+        <w:lastRenderedPageBreak/>
+        <w:t>Implémentation de</w:t>
+      </w:r>
+      <w:r>
+        <w:t>s</w:t>
+      </w:r>
+      <w:r>
+        <w:t xml:space="preserve"> </w:t>
+      </w:r>
+      <w:proofErr w:type="spellStart"/>
+      <w:r>
+        <w:t>verbs</w:t>
+      </w:r>
+      <w:proofErr w:type="spellEnd"/>
+      <w:r>
+        <w:t xml:space="preserve"> HTTP</w:t>
+      </w:r>
+    </w:p>
+    <w:p/>
+    <w:p>
+      <w:r>
+        <w:t>Déclarer les erreurs et valeur de retour</w:t>
+      </w:r>
+    </w:p>
+    <w:p>
+      <w:pPr>
+        <w:pStyle w:val="Titre1"/>
+      </w:pPr>
+      <w:r>
+        <w:t xml:space="preserve">Déclarer et </w:t>
+      </w:r>
+      <w:r>
+        <w:t>Respecter le code erreur http</w:t>
       </w:r>
     </w:p>
     <w:p>
@@ -645,6 +1024,7 @@
         <w:t xml:space="preserve">        [</w:t>
       </w:r>
       <w:proofErr w:type="spellStart"/>
+      <w:proofErr w:type="gramStart"/>
       <w:r>
         <w:rPr>
           <w:rFonts w:ascii="Cascadia Mono" w:hAnsi="Cascadia Mono" w:cs="Cascadia Mono"/>
@@ -662,7 +1042,179 @@
           <w:sz w:val="19"/>
           <w:szCs w:val="19"/>
         </w:rPr>
-        <w:t>(StatusCodes.Status200OK)]</w:t>
+        <w:t>(</w:t>
+      </w:r>
+      <w:proofErr w:type="gramEnd"/>
+      <w:r>
+        <w:rPr>
+          <w:rFonts w:ascii="Cascadia Mono" w:hAnsi="Cascadia Mono" w:cs="Cascadia Mono"/>
+          <w:color w:val="000000"/>
+          <w:sz w:val="19"/>
+          <w:szCs w:val="19"/>
+        </w:rPr>
+        <w:t>StatusCodes.Status200OK)]</w:t>
+      </w:r>
+    </w:p>
+    <w:p>
+      <w:pPr>
+        <w:autoSpaceDE w:val="0"/>
+        <w:autoSpaceDN w:val="0"/>
+        <w:adjustRightInd w:val="0"/>
+        <w:spacing w:after="0" w:line="240" w:lineRule="auto"/>
+        <w:rPr>
+          <w:rFonts w:ascii="Cascadia Mono" w:hAnsi="Cascadia Mono" w:cs="Cascadia Mono"/>
+          <w:color w:val="000000"/>
+          <w:sz w:val="19"/>
+          <w:szCs w:val="19"/>
+        </w:rPr>
+      </w:pPr>
+      <w:r>
+        <w:rPr>
+          <w:rFonts w:ascii="Cascadia Mono" w:hAnsi="Cascadia Mono" w:cs="Cascadia Mono"/>
+          <w:color w:val="000000"/>
+          <w:sz w:val="19"/>
+          <w:szCs w:val="19"/>
+        </w:rPr>
+        <w:t xml:space="preserve">        [</w:t>
+      </w:r>
+      <w:proofErr w:type="spellStart"/>
+      <w:proofErr w:type="gramStart"/>
+      <w:r>
+        <w:rPr>
+          <w:rFonts w:ascii="Cascadia Mono" w:hAnsi="Cascadia Mono" w:cs="Cascadia Mono"/>
+          <w:color w:val="000000"/>
+          <w:sz w:val="19"/>
+          <w:szCs w:val="19"/>
+        </w:rPr>
+        <w:t>ProducesResponseType</w:t>
+      </w:r>
+      <w:proofErr w:type="spellEnd"/>
+      <w:r>
+        <w:rPr>
+          <w:rFonts w:ascii="Cascadia Mono" w:hAnsi="Cascadia Mono" w:cs="Cascadia Mono"/>
+          <w:color w:val="000000"/>
+          <w:sz w:val="19"/>
+          <w:szCs w:val="19"/>
+        </w:rPr>
+        <w:t>(</w:t>
+      </w:r>
+      <w:proofErr w:type="gramEnd"/>
+      <w:r>
+        <w:rPr>
+          <w:rFonts w:ascii="Cascadia Mono" w:hAnsi="Cascadia Mono" w:cs="Cascadia Mono"/>
+          <w:color w:val="000000"/>
+          <w:sz w:val="19"/>
+          <w:szCs w:val="19"/>
+        </w:rPr>
+        <w:t xml:space="preserve">StatusCodes.Status404NotFound)] </w:t>
+      </w:r>
+    </w:p>
+    <w:p>
+      <w:pPr>
+        <w:autoSpaceDE w:val="0"/>
+        <w:autoSpaceDN w:val="0"/>
+        <w:adjustRightInd w:val="0"/>
+        <w:spacing w:after="0" w:line="240" w:lineRule="auto"/>
+        <w:rPr>
+          <w:rFonts w:ascii="Cascadia Mono" w:hAnsi="Cascadia Mono" w:cs="Cascadia Mono"/>
+          <w:color w:val="000000"/>
+          <w:sz w:val="19"/>
+          <w:szCs w:val="19"/>
+        </w:rPr>
+      </w:pPr>
+      <w:r>
+        <w:rPr>
+          <w:rFonts w:ascii="Cascadia Mono" w:hAnsi="Cascadia Mono" w:cs="Cascadia Mono"/>
+          <w:color w:val="000000"/>
+          <w:sz w:val="19"/>
+          <w:szCs w:val="19"/>
+        </w:rPr>
+        <w:t xml:space="preserve">        [</w:t>
+      </w:r>
+      <w:proofErr w:type="spellStart"/>
+      <w:proofErr w:type="gramStart"/>
+      <w:r>
+        <w:rPr>
+          <w:rFonts w:ascii="Cascadia Mono" w:hAnsi="Cascadia Mono" w:cs="Cascadia Mono"/>
+          <w:color w:val="000000"/>
+          <w:sz w:val="19"/>
+          <w:szCs w:val="19"/>
+        </w:rPr>
+        <w:t>ProducesResponseType</w:t>
+      </w:r>
+      <w:proofErr w:type="spellEnd"/>
+      <w:r>
+        <w:rPr>
+          <w:rFonts w:ascii="Cascadia Mono" w:hAnsi="Cascadia Mono" w:cs="Cascadia Mono"/>
+          <w:color w:val="000000"/>
+          <w:sz w:val="19"/>
+          <w:szCs w:val="19"/>
+        </w:rPr>
+        <w:t>(</w:t>
+      </w:r>
+      <w:proofErr w:type="gramEnd"/>
+      <w:r>
+        <w:rPr>
+          <w:rFonts w:ascii="Cascadia Mono" w:hAnsi="Cascadia Mono" w:cs="Cascadia Mono"/>
+          <w:color w:val="000000"/>
+          <w:sz w:val="19"/>
+          <w:szCs w:val="19"/>
+        </w:rPr>
+        <w:t xml:space="preserve">StatusCodes.Status400BadRequest)] </w:t>
+      </w:r>
+    </w:p>
+    <w:p>
+      <w:pPr>
+        <w:autoSpaceDE w:val="0"/>
+        <w:autoSpaceDN w:val="0"/>
+        <w:adjustRightInd w:val="0"/>
+        <w:spacing w:after="0" w:line="240" w:lineRule="auto"/>
+        <w:rPr>
+          <w:rFonts w:ascii="Cascadia Mono" w:hAnsi="Cascadia Mono" w:cs="Cascadia Mono"/>
+          <w:color w:val="000000"/>
+          <w:sz w:val="19"/>
+          <w:szCs w:val="19"/>
+        </w:rPr>
+      </w:pPr>
+      <w:r>
+        <w:rPr>
+          <w:rFonts w:ascii="Cascadia Mono" w:hAnsi="Cascadia Mono" w:cs="Cascadia Mono"/>
+          <w:color w:val="000000"/>
+          <w:sz w:val="19"/>
+          <w:szCs w:val="19"/>
+        </w:rPr>
+        <w:t xml:space="preserve">        [</w:t>
+      </w:r>
+      <w:proofErr w:type="spellStart"/>
+      <w:proofErr w:type="gramStart"/>
+      <w:r>
+        <w:rPr>
+          <w:rFonts w:ascii="Cascadia Mono" w:hAnsi="Cascadia Mono" w:cs="Cascadia Mono"/>
+          <w:color w:val="000000"/>
+          <w:sz w:val="19"/>
+          <w:szCs w:val="19"/>
+        </w:rPr>
+        <w:t>ProducesResponseType</w:t>
+      </w:r>
+      <w:proofErr w:type="spellEnd"/>
+      <w:r>
+        <w:rPr>
+          <w:rFonts w:ascii="Cascadia Mono" w:hAnsi="Cascadia Mono" w:cs="Cascadia Mono"/>
+          <w:color w:val="000000"/>
+          <w:sz w:val="19"/>
+          <w:szCs w:val="19"/>
+        </w:rPr>
+        <w:t>(</w:t>
+      </w:r>
+      <w:proofErr w:type="gramEnd"/>
+      <w:r>
+        <w:rPr>
+          <w:rFonts w:ascii="Cascadia Mono" w:hAnsi="Cascadia Mono" w:cs="Cascadia Mono"/>
+          <w:color w:val="000000"/>
+          <w:sz w:val="19"/>
+          <w:szCs w:val="19"/>
+        </w:rPr>
+        <w:t>StatusCodes.Status200OK)]</w:t>
       </w:r>
     </w:p>
     <w:p/>
@@ -725,7 +1277,6 @@
       </w:pPr>
       <w:proofErr w:type="spellStart"/>
       <w:r>
-        <w:lastRenderedPageBreak/>
         <w:t>Logguer</w:t>
       </w:r>
       <w:proofErr w:type="spellEnd"/>
@@ -764,7 +1315,15 @@
         <w:t>les erreurs</w:t>
       </w:r>
       <w:r>
-        <w:t xml:space="preserve"> lors des appel de webservice</w:t>
+        <w:t xml:space="preserve"> </w:t>
+      </w:r>
+      <w:proofErr w:type="gramStart"/>
+      <w:r>
+        <w:t>lors des appel</w:t>
+      </w:r>
+      <w:proofErr w:type="gramEnd"/>
+      <w:r>
+        <w:t xml:space="preserve"> de webservice</w:t>
       </w:r>
     </w:p>
     <w:p/>
@@ -893,13 +1452,16 @@
         <w:t xml:space="preserve">OpenAPI est une spécification qui permet de documentée une API de web service. Elle est produite dans un fichier JSON (qui respecte la grammaire JSON spécifiée par l’OpenAPI) pour documenter votre API. Ce fichier est par défaut appelé </w:t>
       </w:r>
       <w:proofErr w:type="spellStart"/>
+      <w:proofErr w:type="gramStart"/>
       <w:r>
         <w:t>openapi.json</w:t>
       </w:r>
       <w:proofErr w:type="spellEnd"/>
-    </w:p>
-    <w:p>
-      <w:r>
+      <w:proofErr w:type="gramEnd"/>
+    </w:p>
+    <w:p>
+      <w:r>
+        <w:lastRenderedPageBreak/>
         <w:t>SwaggerUI est un service qui implémentée une interface web qui permet de consulter la documentation d’une API, il permet même d’invoquer l’API pour évaluer son fonctionnement.</w:t>
       </w:r>
     </w:p>
@@ -908,20 +1470,27 @@
         <w:t>L’activation de Swagger UI sur votre API doit être réalisé dans le middleware en ajoutant le service de génération Swagger via la méthode d’extension </w:t>
       </w:r>
       <w:proofErr w:type="spellStart"/>
+      <w:proofErr w:type="gramStart"/>
       <w:r>
         <w:t>AddSwaggerGen</w:t>
       </w:r>
       <w:proofErr w:type="spellEnd"/>
       <w:r>
-        <w:t>()</w:t>
-      </w:r>
-    </w:p>
-    <w:p>
-      <w:proofErr w:type="spellStart"/>
+        <w:t>(</w:t>
+      </w:r>
+      <w:proofErr w:type="gramEnd"/>
+      <w:r>
+        <w:t>)</w:t>
+      </w:r>
+    </w:p>
+    <w:p>
+      <w:proofErr w:type="spellStart"/>
+      <w:proofErr w:type="gramStart"/>
       <w:r>
         <w:t>Builder.Services.AddSwaggerGen</w:t>
       </w:r>
       <w:proofErr w:type="spellEnd"/>
+      <w:proofErr w:type="gramEnd"/>
       <w:r>
         <w:t>() ;</w:t>
       </w:r>
@@ -931,12 +1500,17 @@
         <w:t xml:space="preserve">Puis il faut enregistré le middleware de génération de l’OpenAPI sur le pipeline http via la commande </w:t>
       </w:r>
       <w:proofErr w:type="spellStart"/>
+      <w:proofErr w:type="gramStart"/>
       <w:r>
         <w:t>UseSwagger</w:t>
       </w:r>
       <w:proofErr w:type="spellEnd"/>
       <w:r>
-        <w:t xml:space="preserve">() et activer l’interface utilisateur de consultation de la documentation et de test des services avec </w:t>
+        <w:t>(</w:t>
+      </w:r>
+      <w:proofErr w:type="gramEnd"/>
+      <w:r>
+        <w:t xml:space="preserve">) et activer l’interface utilisateur de consultation de la documentation et de test des services avec </w:t>
       </w:r>
       <w:proofErr w:type="spellStart"/>
       <w:r>
@@ -960,6 +1534,7 @@
         </w:rPr>
       </w:pPr>
       <w:proofErr w:type="spellStart"/>
+      <w:proofErr w:type="gramStart"/>
       <w:r>
         <w:rPr>
           <w:rFonts w:ascii="Times New Roman" w:eastAsia="Times New Roman" w:hAnsi="Times New Roman" w:cs="Times New Roman"/>
@@ -970,6 +1545,7 @@
         <w:t>app.UseSwagger</w:t>
       </w:r>
       <w:proofErr w:type="spellEnd"/>
+      <w:proofErr w:type="gramEnd"/>
       <w:r>
         <w:rPr>
           <w:rFonts w:ascii="Times New Roman" w:eastAsia="Times New Roman" w:hAnsi="Times New Roman" w:cs="Times New Roman"/>
@@ -991,6 +1567,7 @@
         </w:rPr>
       </w:pPr>
       <w:proofErr w:type="spellStart"/>
+      <w:proofErr w:type="gramStart"/>
       <w:r>
         <w:rPr>
           <w:rFonts w:ascii="Times New Roman" w:eastAsia="Times New Roman" w:hAnsi="Times New Roman" w:cs="Times New Roman"/>
@@ -1001,6 +1578,7 @@
         <w:t>app.UseSwaggerUI</w:t>
       </w:r>
       <w:proofErr w:type="spellEnd"/>
+      <w:proofErr w:type="gramEnd"/>
       <w:r>
         <w:rPr>
           <w:rFonts w:ascii="Times New Roman" w:eastAsia="Times New Roman" w:hAnsi="Times New Roman" w:cs="Times New Roman"/>
@@ -1052,7 +1630,6 @@
         <w:pStyle w:val="Titre1"/>
       </w:pPr>
       <w:r>
-        <w:lastRenderedPageBreak/>
         <w:t xml:space="preserve">Avoir un point de </w:t>
       </w:r>
       <w:proofErr w:type="spellStart"/>
@@ -1125,7 +1702,7 @@
             <w:tcW w:w="4742" w:type="dxa"/>
           </w:tcPr>
           <w:p>
-            <w:hyperlink r:id="rId9" w:history="1">
+            <w:hyperlink r:id="rId15" w:history="1">
               <w:r>
                 <w:rPr>
                   <w:rStyle w:val="Lienhypertexte"/>
@@ -1146,10 +1723,7 @@
           </w:tcPr>
           <w:p>
             <w:r>
-              <w:t xml:space="preserve">Gestion de version sur les Web API, </w:t>
-            </w:r>
-            <w:r>
-              <w:t xml:space="preserve">Scott </w:t>
+              <w:t xml:space="preserve">Gestion de version sur les Web API, Scott </w:t>
             </w:r>
             <w:proofErr w:type="spellStart"/>
             <w:r>
@@ -1163,7 +1737,7 @@
             <w:tcW w:w="4742" w:type="dxa"/>
           </w:tcPr>
           <w:p>
-            <w:hyperlink r:id="rId10" w:history="1">
+            <w:hyperlink r:id="rId16" w:history="1">
               <w:r>
                 <w:rPr>
                   <w:rStyle w:val="Lienhypertexte"/>
@@ -1193,7 +1767,7 @@
             <w:tcW w:w="4742" w:type="dxa"/>
           </w:tcPr>
           <w:p>
-            <w:hyperlink r:id="rId11" w:history="1">
+            <w:hyperlink r:id="rId17" w:history="1">
               <w:r>
                 <w:rPr>
                   <w:rStyle w:val="Lienhypertexte"/>
@@ -1231,7 +1805,7 @@
             <w:tcW w:w="4742" w:type="dxa"/>
           </w:tcPr>
           <w:p>
-            <w:hyperlink r:id="rId12" w:history="1">
+            <w:hyperlink r:id="rId18" w:history="1">
               <w:r>
                 <w:rPr>
                   <w:rStyle w:val="Lienhypertexte"/>
@@ -1269,7 +1843,7 @@
             <w:tcW w:w="4742" w:type="dxa"/>
           </w:tcPr>
           <w:p>
-            <w:hyperlink r:id="rId13" w:history="1">
+            <w:hyperlink r:id="rId19" w:anchor="apicontroller-attribute" w:history="1">
               <w:r>
                 <w:rPr>
                   <w:rStyle w:val="Lienhypertexte"/>
@@ -1299,42 +1873,12 @@
             <w:tcW w:w="4742" w:type="dxa"/>
           </w:tcPr>
           <w:p>
-            <w:hyperlink r:id="rId14" w:history="1">
+            <w:hyperlink r:id="rId20" w:history="1">
               <w:r>
                 <w:rPr>
                   <w:rStyle w:val="Lienhypertexte"/>
                 </w:rPr>
-                <w:t>https://learn.microsoft.com/en-us/aspnet/core/tutorials/getting-started-with-swashbuc</w:t>
-              </w:r>
-              <w:r>
-                <w:rPr>
-                  <w:rStyle w:val="Lienhypertexte"/>
-                </w:rPr>
-                <w:t>k</w:t>
-              </w:r>
-              <w:r>
-                <w:rPr>
-                  <w:rStyle w:val="Lienhypertexte"/>
-                </w:rPr>
-                <w:t>le?view=aspnetcore-6.0&amp;tabs=visual-stu</w:t>
-              </w:r>
-              <w:r>
-                <w:rPr>
-                  <w:rStyle w:val="Lienhypertexte"/>
-                </w:rPr>
-                <w:t>d</w:t>
-              </w:r>
-              <w:r>
-                <w:rPr>
-                  <w:rStyle w:val="Lienhypertexte"/>
-                </w:rPr>
-                <w:t>i</w:t>
-              </w:r>
-              <w:r>
-                <w:rPr>
-                  <w:rStyle w:val="Lienhypertexte"/>
-                </w:rPr>
-                <w:t>o</w:t>
+                <w:t>https://learn.microsoft.com/en-us/aspnet/core/tutorials/getting-started-with-swashbuckle?view=aspnetcore-6.0&amp;tabs=visual-studio</w:t>
               </w:r>
             </w:hyperlink>
           </w:p>
@@ -1350,7 +1894,7 @@
             <w:r>
               <w:t xml:space="preserve"> Énumération </w:t>
             </w:r>
-            <w:hyperlink r:id="rId15" w:history="1">
+            <w:hyperlink r:id="rId21" w:history="1">
               <w:r>
                 <w:rPr>
                   <w:rStyle w:val="Lienhypertexte"/>
@@ -1371,6 +1915,7 @@
           </w:tcPr>
           <w:p>
             <w:r>
+              <w:lastRenderedPageBreak/>
               <w:t>Aide sur les Data Annotation</w:t>
             </w:r>
           </w:p>
@@ -1380,7 +1925,7 @@
             <w:tcW w:w="4742" w:type="dxa"/>
           </w:tcPr>
           <w:p>
-            <w:hyperlink r:id="rId16" w:history="1">
+            <w:hyperlink r:id="rId22" w:history="1">
               <w:r>
                 <w:rPr>
                   <w:rStyle w:val="Lienhypertexte"/>
@@ -1410,7 +1955,7 @@
             <w:tcW w:w="4742" w:type="dxa"/>
           </w:tcPr>
           <w:p>
-            <w:hyperlink r:id="rId17" w:history="1">
+            <w:hyperlink r:id="rId23" w:history="1">
               <w:r>
                 <w:rPr>
                   <w:rStyle w:val="Lienhypertexte"/>
@@ -1440,7 +1985,7 @@
             <w:tcW w:w="4742" w:type="dxa"/>
           </w:tcPr>
           <w:p>
-            <w:hyperlink r:id="rId18" w:history="1">
+            <w:hyperlink r:id="rId24" w:history="1">
               <w:r>
                 <w:rPr>
                   <w:rStyle w:val="Lienhypertexte"/>
@@ -1470,7 +2015,7 @@
             <w:tcW w:w="4742" w:type="dxa"/>
           </w:tcPr>
           <w:p>
-            <w:hyperlink r:id="rId19" w:history="1">
+            <w:hyperlink r:id="rId25" w:history="1">
               <w:r>
                 <w:rPr>
                   <w:rStyle w:val="Lienhypertexte"/>
@@ -1503,7 +2048,7 @@
             <w:tcW w:w="4742" w:type="dxa"/>
           </w:tcPr>
           <w:p>
-            <w:hyperlink r:id="rId20" w:history="1">
+            <w:hyperlink r:id="rId26" w:history="1">
               <w:r>
                 <w:rPr>
                   <w:rStyle w:val="Lienhypertexte"/>
@@ -1524,10 +2069,7 @@
           </w:tcPr>
           <w:p>
             <w:r>
-              <w:t>Activer le support update partiel d'objet</w:t>
-            </w:r>
-            <w:r>
-              <w:t xml:space="preserve"> avec </w:t>
+              <w:t xml:space="preserve">Activer le support update partiel d'objet avec </w:t>
             </w:r>
             <w:proofErr w:type="spellStart"/>
             <w:r>
@@ -1541,7 +2083,7 @@
             <w:tcW w:w="4742" w:type="dxa"/>
           </w:tcPr>
           <w:p>
-            <w:hyperlink r:id="rId21" w:history="1">
+            <w:hyperlink r:id="rId27" w:history="1">
               <w:r>
                 <w:rPr>
                   <w:rStyle w:val="Lienhypertexte"/>
@@ -1552,8 +2094,13 @@
           </w:p>
           <w:p/>
           <w:p>
-            <w:r>
-              <w:t xml:space="preserve">avec le nuget : </w:t>
+            <w:proofErr w:type="gramStart"/>
+            <w:r>
+              <w:t>avec</w:t>
+            </w:r>
+            <w:proofErr w:type="gramEnd"/>
+            <w:r>
+              <w:t xml:space="preserve"> le nuget : </w:t>
             </w:r>
             <w:proofErr w:type="spellStart"/>
             <w:r>
@@ -1562,8 +2109,6 @@
             <w:proofErr w:type="spellEnd"/>
             <w:r>
               <w:br/>
-            </w:r>
-            <w:r>
               <w:t xml:space="preserve">le </w:t>
             </w:r>
             <w:proofErr w:type="spellStart"/>
@@ -1591,9 +2136,13 @@
             <w:tcW w:w="5240" w:type="dxa"/>
           </w:tcPr>
           <w:p>
-            <w:r>
-              <w:lastRenderedPageBreak/>
-              <w:t xml:space="preserve">article JSON Patch </w:t>
+            <w:proofErr w:type="gramStart"/>
+            <w:r>
+              <w:t>article</w:t>
+            </w:r>
+            <w:proofErr w:type="gramEnd"/>
+            <w:r>
+              <w:t xml:space="preserve"> JSON Patch </w:t>
             </w:r>
             <w:proofErr w:type="spellStart"/>
             <w:r>
@@ -1615,7 +2164,7 @@
             <w:tcW w:w="4742" w:type="dxa"/>
           </w:tcPr>
           <w:p>
-            <w:hyperlink r:id="rId22" w:history="1">
+            <w:hyperlink r:id="rId28" w:history="1">
               <w:r>
                 <w:rPr>
                   <w:rStyle w:val="Lienhypertexte"/>
@@ -1641,10 +2190,12 @@
           </w:p>
           <w:p>
             <w:proofErr w:type="spellStart"/>
+            <w:proofErr w:type="gramStart"/>
             <w:r>
               <w:t>hebergement</w:t>
             </w:r>
             <w:proofErr w:type="spellEnd"/>
+            <w:proofErr w:type="gramEnd"/>
             <w:r>
               <w:t xml:space="preserve"> et supervision applicative / Contrôles d’intégrité</w:t>
             </w:r>
@@ -1654,10 +2205,12 @@
               <w:t>(</w:t>
             </w:r>
             <w:proofErr w:type="spellStart"/>
+            <w:proofErr w:type="gramStart"/>
             <w:r>
               <w:t>builder.Services.AddHealthChecks</w:t>
             </w:r>
             <w:proofErr w:type="spellEnd"/>
+            <w:proofErr w:type="gramEnd"/>
             <w:r>
               <w:t>()</w:t>
             </w:r>
@@ -1668,7 +2221,7 @@
             <w:tcW w:w="4742" w:type="dxa"/>
           </w:tcPr>
           <w:p>
-            <w:hyperlink r:id="rId23" w:history="1">
+            <w:hyperlink r:id="rId29" w:history="1">
               <w:r>
                 <w:rPr>
                   <w:rStyle w:val="Lienhypertexte"/>
@@ -1713,7 +2266,7 @@
             <w:tcW w:w="4742" w:type="dxa"/>
           </w:tcPr>
           <w:p>
-            <w:hyperlink r:id="rId24" w:history="1">
+            <w:hyperlink r:id="rId30" w:history="1">
               <w:r>
                 <w:rPr>
                   <w:rStyle w:val="Lienhypertexte"/>

</xml_diff>